<commit_message>
arquivos finais para envio do exercicio
</commit_message>
<xml_diff>
--- a/P1 2022-2/LDA/Unidade1/Lista_exercicio-1/resposta_exercicio1_Marcelo.docx
+++ b/P1 2022-2/LDA/Unidade1/Lista_exercicio-1/resposta_exercicio1_Marcelo.docx
@@ -179,7 +179,7 @@
           <w:szCs w:val="24"/>
         </w:rPr>
         <w:drawing>
-          <wp:inline distT="0" distB="0" distL="0" distR="0" wp14:anchorId="6ECB8C5D" wp14:editId="484D495C">
+          <wp:inline distT="0" distB="0" distL="0" distR="0" wp14:anchorId="7DB3F44C" wp14:editId="7BB0021D">
             <wp:extent cx="5731510" cy="3242310"/>
             <wp:effectExtent l="0" t="0" r="2540" b="0"/>
             <wp:docPr id="1" name="Imagem 1"/>
@@ -284,79 +284,7 @@
           <w:szCs w:val="24"/>
         </w:rPr>
         <w:lastRenderedPageBreak/>
-        <w:t>2. Escreva um algoritmo que armazene o valor 10 em uma variável A e o valor 20</w:t>
-      </w:r>
-      <w:r>
-        <w:rPr>
-          <w:rStyle w:val="fontstyle01"/>
-          <w:rFonts w:ascii="Times New Roman" w:hAnsi="Times New Roman" w:cs="Times New Roman"/>
-          <w:sz w:val="24"/>
-          <w:szCs w:val="24"/>
-        </w:rPr>
-        <w:t xml:space="preserve"> </w:t>
-      </w:r>
-      <w:r>
-        <w:rPr>
-          <w:rStyle w:val="fontstyle01"/>
-          <w:rFonts w:ascii="Times New Roman" w:hAnsi="Times New Roman" w:cs="Times New Roman"/>
-          <w:sz w:val="24"/>
-          <w:szCs w:val="24"/>
-        </w:rPr>
-        <w:t>em</w:t>
-      </w:r>
-      <w:r>
-        <w:rPr>
-          <w:rStyle w:val="fontstyle01"/>
-          <w:rFonts w:ascii="Times New Roman" w:hAnsi="Times New Roman" w:cs="Times New Roman"/>
-          <w:sz w:val="24"/>
-          <w:szCs w:val="24"/>
-        </w:rPr>
-        <w:t xml:space="preserve"> </w:t>
-      </w:r>
-      <w:r>
-        <w:rPr>
-          <w:rStyle w:val="fontstyle01"/>
-          <w:rFonts w:ascii="Times New Roman" w:hAnsi="Times New Roman" w:cs="Times New Roman"/>
-          <w:sz w:val="24"/>
-          <w:szCs w:val="24"/>
-        </w:rPr>
-        <w:t>uma variável B. Depois (utilizando apenas atribuições entre variáveis) troque os seus</w:t>
-      </w:r>
-      <w:r>
-        <w:rPr>
-          <w:rStyle w:val="fontstyle01"/>
-          <w:rFonts w:ascii="Times New Roman" w:hAnsi="Times New Roman" w:cs="Times New Roman"/>
-          <w:sz w:val="24"/>
-          <w:szCs w:val="24"/>
-        </w:rPr>
-        <w:t xml:space="preserve"> </w:t>
-      </w:r>
-      <w:r>
-        <w:rPr>
-          <w:rStyle w:val="fontstyle01"/>
-          <w:rFonts w:ascii="Times New Roman" w:hAnsi="Times New Roman" w:cs="Times New Roman"/>
-          <w:sz w:val="24"/>
-          <w:szCs w:val="24"/>
-        </w:rPr>
-        <w:t>conteúdos fazendo com que o valor que está em A passe para B e vice-versa. Ao</w:t>
-      </w:r>
-      <w:r>
-        <w:rPr>
-          <w:rStyle w:val="fontstyle01"/>
-          <w:rFonts w:ascii="Times New Roman" w:hAnsi="Times New Roman" w:cs="Times New Roman"/>
-          <w:sz w:val="24"/>
-          <w:szCs w:val="24"/>
-        </w:rPr>
-        <w:t xml:space="preserve"> </w:t>
-      </w:r>
-      <w:r>
-        <w:rPr>
-          <w:rStyle w:val="fontstyle01"/>
-          <w:rFonts w:ascii="Times New Roman" w:hAnsi="Times New Roman" w:cs="Times New Roman"/>
-          <w:sz w:val="24"/>
-          <w:szCs w:val="24"/>
-        </w:rPr>
-        <w:t>final escrever os valores que ficaram armazenados nas variáveis.</w:t>
+        <w:t>2. Escreva um algoritmo que armazene o valor 10 em uma variável A e o valor 20 em uma variável B. Depois (utilizando apenas atribuições entre variáveis) troque os seus conteúdos fazendo com que o valor que está em A passe para B e vice-versa. Ao final escrever os valores que ficaram armazenados nas variáveis.</w:t>
       </w:r>
     </w:p>
     <w:p>
@@ -379,7 +307,7 @@
           <w:szCs w:val="24"/>
         </w:rPr>
         <w:drawing>
-          <wp:inline distT="0" distB="0" distL="0" distR="0" wp14:anchorId="55DF98D1" wp14:editId="5F52CB4B">
+          <wp:inline distT="0" distB="0" distL="0" distR="0" wp14:anchorId="2A4E1224" wp14:editId="101AAF72">
             <wp:extent cx="4524375" cy="3657600"/>
             <wp:effectExtent l="0" t="0" r="9525" b="0"/>
             <wp:docPr id="2" name="Imagem 2"/>
@@ -488,7 +416,7 @@
           <w:noProof/>
         </w:rPr>
         <w:drawing>
-          <wp:inline distT="0" distB="0" distL="0" distR="0" wp14:anchorId="6BAD43C8" wp14:editId="4A75F4A8">
+          <wp:inline distT="0" distB="0" distL="0" distR="0" wp14:anchorId="6AC95D03" wp14:editId="4A02298F">
             <wp:extent cx="5731510" cy="3456940"/>
             <wp:effectExtent l="0" t="0" r="2540" b="0"/>
             <wp:docPr id="3" name="Imagem 3"/>
@@ -542,25 +470,7 @@
           <w:szCs w:val="24"/>
         </w:rPr>
         <w:lastRenderedPageBreak/>
-        <w:t>4. Ler o nome de 2 times e o número de gols marcados na partida. Escrever o nome do</w:t>
-      </w:r>
-      <w:r>
-        <w:rPr>
-          <w:rStyle w:val="fontstyle01"/>
-          <w:rFonts w:ascii="Times New Roman" w:hAnsi="Times New Roman" w:cs="Times New Roman"/>
-          <w:sz w:val="24"/>
-          <w:szCs w:val="24"/>
-        </w:rPr>
-        <w:t xml:space="preserve"> </w:t>
-      </w:r>
-      <w:r>
-        <w:rPr>
-          <w:rStyle w:val="fontstyle01"/>
-          <w:rFonts w:ascii="Times New Roman" w:hAnsi="Times New Roman" w:cs="Times New Roman"/>
-          <w:sz w:val="24"/>
-          <w:szCs w:val="24"/>
-        </w:rPr>
-        <w:t>vencedor. Caso não haja vencedor deverá ser impresso a palavra EMPATE.</w:t>
+        <w:t>4. Ler o nome de 2 times e o número de gols marcados na partida. Escrever o nome do vencedor. Caso não haja vencedor deverá ser impresso a palavra EMPATE.</w:t>
       </w:r>
     </w:p>
     <w:p>
@@ -580,7 +490,7 @@
           <w:noProof/>
         </w:rPr>
         <w:drawing>
-          <wp:inline distT="0" distB="0" distL="0" distR="0" wp14:anchorId="706221EC" wp14:editId="5FF1A575">
+          <wp:inline distT="0" distB="0" distL="0" distR="0" wp14:anchorId="50013B53" wp14:editId="5A4DB9F7">
             <wp:extent cx="5731510" cy="2969260"/>
             <wp:effectExtent l="0" t="0" r="2540" b="2540"/>
             <wp:docPr id="4" name="Imagem 4"/>
@@ -823,7 +733,7 @@
           <w:noProof/>
         </w:rPr>
         <w:drawing>
-          <wp:inline distT="0" distB="0" distL="0" distR="0" wp14:anchorId="449D5A54" wp14:editId="7B30C38B">
+          <wp:inline distT="0" distB="0" distL="0" distR="0" wp14:anchorId="72E41843" wp14:editId="3383B2E2">
             <wp:extent cx="5731510" cy="2329815"/>
             <wp:effectExtent l="0" t="0" r="6985" b="6985"/>
             <wp:docPr id="6" name="Imagem 6"/>
@@ -876,7 +786,7 @@
           <w:noProof/>
         </w:rPr>
         <w:drawing>
-          <wp:inline distT="0" distB="0" distL="0" distR="0" wp14:anchorId="478BBEA0" wp14:editId="23BB62CA">
+          <wp:inline distT="0" distB="0" distL="0" distR="0" wp14:anchorId="5E725B58" wp14:editId="6427379A">
             <wp:extent cx="5731510" cy="1769110"/>
             <wp:effectExtent l="0" t="0" r="2540" b="2540"/>
             <wp:docPr id="7" name="Imagem 7"/>
@@ -987,25 +897,7 @@
           <w:sz w:val="24"/>
           <w:szCs w:val="24"/>
         </w:rPr>
-        <w:t>R$ 25,00, receberá ainda um desconto de 10% sobre este total.</w:t>
-      </w:r>
-      <w:r>
-        <w:rPr>
-          <w:rStyle w:val="fontstyle01"/>
-          <w:rFonts w:ascii="Times New Roman" w:hAnsi="Times New Roman" w:cs="Times New Roman"/>
-          <w:sz w:val="24"/>
-          <w:szCs w:val="24"/>
-        </w:rPr>
-        <w:t xml:space="preserve"> </w:t>
-      </w:r>
-      <w:r>
-        <w:rPr>
-          <w:rStyle w:val="fontstyle01"/>
-          <w:rFonts w:ascii="Times New Roman" w:hAnsi="Times New Roman" w:cs="Times New Roman"/>
-          <w:sz w:val="24"/>
-          <w:szCs w:val="24"/>
-        </w:rPr>
-        <w:t>Escreva um</w:t>
+        <w:t>R$ 25,00, receberá ainda um desconto de 10% sobre este total. Escreva um</w:t>
       </w:r>
       <w:r>
         <w:rPr>
@@ -1059,7 +951,7 @@
           <w:noProof/>
         </w:rPr>
         <w:drawing>
-          <wp:inline distT="0" distB="0" distL="0" distR="0" wp14:anchorId="49E8975E" wp14:editId="70BB1347">
+          <wp:inline distT="0" distB="0" distL="0" distR="0" wp14:anchorId="4F8CF9B8" wp14:editId="6E54DB76">
             <wp:extent cx="5731510" cy="4178300"/>
             <wp:effectExtent l="0" t="0" r="2540" b="0"/>
             <wp:docPr id="10" name="Imagem 10"/>
@@ -1276,7 +1168,7 @@
           <w:noProof/>
         </w:rPr>
         <w:drawing>
-          <wp:inline distT="0" distB="0" distL="0" distR="0" wp14:anchorId="5422B9AB" wp14:editId="044A71FC">
+          <wp:inline distT="0" distB="0" distL="0" distR="0" wp14:anchorId="487432FB" wp14:editId="2CD49D6D">
             <wp:extent cx="5731510" cy="2944495"/>
             <wp:effectExtent l="0" t="0" r="2540" b="8255"/>
             <wp:docPr id="11" name="Imagem 11"/>
@@ -1385,7 +1277,7 @@
           <w:noProof/>
         </w:rPr>
         <w:drawing>
-          <wp:inline distT="0" distB="0" distL="0" distR="0" wp14:anchorId="21763E81" wp14:editId="3C40264E">
+          <wp:inline distT="0" distB="0" distL="0" distR="0" wp14:anchorId="73A83B0E" wp14:editId="17EE8DD6">
             <wp:extent cx="4907931" cy="3625215"/>
             <wp:effectExtent l="0" t="0" r="6985" b="0"/>
             <wp:docPr id="12" name="Imagem 12"/>
@@ -1438,52 +1330,7 @@
           <w:sz w:val="24"/>
           <w:szCs w:val="24"/>
         </w:rPr>
-        <w:t>9. Ler um valor inteiro (aceitar somente valores entre 1 e 10) e escrever a tabuada de 1</w:t>
-      </w:r>
-      <w:r>
-        <w:rPr>
-          <w:rStyle w:val="fontstyle01"/>
-          <w:rFonts w:ascii="Times New Roman" w:hAnsi="Times New Roman" w:cs="Times New Roman"/>
-          <w:sz w:val="24"/>
-          <w:szCs w:val="24"/>
-        </w:rPr>
-        <w:t xml:space="preserve"> </w:t>
-      </w:r>
-      <w:r>
-        <w:rPr>
-          <w:rStyle w:val="fontstyle01"/>
-          <w:rFonts w:ascii="Times New Roman" w:hAnsi="Times New Roman" w:cs="Times New Roman"/>
-          <w:sz w:val="24"/>
-          <w:szCs w:val="24"/>
-        </w:rPr>
-        <w:t>a</w:t>
-      </w:r>
-      <w:r>
-        <w:rPr>
-          <w:rStyle w:val="fontstyle01"/>
-          <w:rFonts w:ascii="Times New Roman" w:hAnsi="Times New Roman" w:cs="Times New Roman"/>
-          <w:sz w:val="24"/>
-          <w:szCs w:val="24"/>
-        </w:rPr>
-        <w:t xml:space="preserve"> </w:t>
-      </w:r>
-      <w:r>
-        <w:rPr>
-          <w:rStyle w:val="fontstyle01"/>
-          <w:rFonts w:ascii="Times New Roman" w:hAnsi="Times New Roman" w:cs="Times New Roman"/>
-          <w:sz w:val="24"/>
-          <w:szCs w:val="24"/>
-        </w:rPr>
-        <w:t>10 de valor lido.</w:t>
-      </w:r>
-      <w:r>
-        <w:rPr>
-          <w:rStyle w:val="fontstyle01"/>
-          <w:rFonts w:ascii="Times New Roman" w:hAnsi="Times New Roman" w:cs="Times New Roman"/>
-          <w:sz w:val="24"/>
-          <w:szCs w:val="24"/>
-        </w:rPr>
-        <w:t xml:space="preserve"> </w:t>
+        <w:t xml:space="preserve">9. Ler um valor inteiro (aceitar somente valores entre 1 e 10) e escrever a tabuada de 1 a 10 de valor lido. </w:t>
       </w:r>
     </w:p>
     <w:p>
@@ -1501,7 +1348,7 @@
           <w:noProof/>
         </w:rPr>
         <w:drawing>
-          <wp:inline distT="0" distB="0" distL="0" distR="0" wp14:anchorId="66B66316" wp14:editId="737C5558">
+          <wp:inline distT="0" distB="0" distL="0" distR="0" wp14:anchorId="35C4070F" wp14:editId="3C4FACC1">
             <wp:extent cx="4597879" cy="4152151"/>
             <wp:effectExtent l="0" t="0" r="0" b="1270"/>
             <wp:docPr id="13" name="Imagem 13"/>
@@ -1568,13 +1415,12 @@
           <w:szCs w:val="24"/>
         </w:rPr>
       </w:pPr>
-      <w:bookmarkStart w:id="0" w:name="_GoBack"/>
       <w:r>
         <w:rPr>
           <w:noProof/>
         </w:rPr>
         <w:drawing>
-          <wp:inline distT="0" distB="0" distL="0" distR="0" wp14:anchorId="51EAC3FC" wp14:editId="185A72B3">
+          <wp:inline distT="0" distB="0" distL="0" distR="0" wp14:anchorId="57A34DF1" wp14:editId="2EF1EA9F">
             <wp:extent cx="4043461" cy="3433313"/>
             <wp:effectExtent l="0" t="0" r="0" b="0"/>
             <wp:docPr id="14" name="Imagem 14"/>
@@ -1609,6 +1455,309 @@
           </wp:inline>
         </w:drawing>
       </w:r>
+    </w:p>
+    <w:p>
+      <w:pPr>
+        <w:jc w:val="both"/>
+        <w:rPr>
+          <w:rStyle w:val="fontstyle01"/>
+          <w:rFonts w:ascii="Times New Roman" w:hAnsi="Times New Roman" w:cs="Times New Roman"/>
+          <w:sz w:val="24"/>
+          <w:szCs w:val="24"/>
+        </w:rPr>
+      </w:pPr>
+      <w:r>
+        <w:rPr>
+          <w:rStyle w:val="fontstyle01"/>
+          <w:rFonts w:ascii="Times New Roman" w:hAnsi="Times New Roman" w:cs="Times New Roman"/>
+          <w:sz w:val="24"/>
+          <w:szCs w:val="24"/>
+        </w:rPr>
+        <w:t>11. Escreva um algoritmo que calcule a média dos números digitados pelo usuário, se</w:t>
+      </w:r>
+      <w:r>
+        <w:rPr>
+          <w:rFonts w:ascii="Times New Roman" w:hAnsi="Times New Roman" w:cs="Times New Roman"/>
+          <w:color w:val="000000"/>
+          <w:sz w:val="24"/>
+          <w:szCs w:val="24"/>
+        </w:rPr>
+        <w:br/>
+      </w:r>
+      <w:r>
+        <w:rPr>
+          <w:rStyle w:val="fontstyle01"/>
+          <w:rFonts w:ascii="Times New Roman" w:hAnsi="Times New Roman" w:cs="Times New Roman"/>
+          <w:sz w:val="24"/>
+          <w:szCs w:val="24"/>
+        </w:rPr>
+        <w:t>eles forem pares. Termine a leitura se o usuário digitar zero (0)</w:t>
+      </w:r>
+    </w:p>
+    <w:p>
+      <w:pPr>
+        <w:pStyle w:val="PargrafodaLista"/>
+        <w:ind w:left="-426"/>
+        <w:jc w:val="both"/>
+        <w:rPr>
+          <w:rStyle w:val="fontstyle01"/>
+          <w:rFonts w:ascii="Times New Roman" w:hAnsi="Times New Roman" w:cs="Times New Roman"/>
+          <w:sz w:val="24"/>
+          <w:szCs w:val="24"/>
+        </w:rPr>
+      </w:pPr>
+      <w:r>
+        <w:rPr>
+          <w:noProof/>
+        </w:rPr>
+        <w:drawing>
+          <wp:inline distT="0" distB="0" distL="0" distR="0" wp14:anchorId="33F5440B" wp14:editId="2BD560B7">
+            <wp:extent cx="6204630" cy="2639683"/>
+            <wp:effectExtent l="0" t="0" r="5715" b="8890"/>
+            <wp:docPr id="5" name="Imagem 5"/>
+            <wp:cNvGraphicFramePr>
+              <a:graphicFrameLocks xmlns:a="http://schemas.openxmlformats.org/drawingml/2006/main" noChangeAspect="1"/>
+            </wp:cNvGraphicFramePr>
+            <a:graphic xmlns:a="http://schemas.openxmlformats.org/drawingml/2006/main">
+              <a:graphicData uri="http://schemas.openxmlformats.org/drawingml/2006/picture">
+                <pic:pic xmlns:pic="http://schemas.openxmlformats.org/drawingml/2006/picture">
+                  <pic:nvPicPr>
+                    <pic:cNvPr id="1" name=""/>
+                    <pic:cNvPicPr/>
+                  </pic:nvPicPr>
+                  <pic:blipFill>
+                    <a:blip r:embed="rId16"/>
+                    <a:stretch>
+                      <a:fillRect/>
+                    </a:stretch>
+                  </pic:blipFill>
+                  <pic:spPr>
+                    <a:xfrm>
+                      <a:off x="0" y="0"/>
+                      <a:ext cx="6225834" cy="2648704"/>
+                    </a:xfrm>
+                    <a:prstGeom prst="rect">
+                      <a:avLst/>
+                    </a:prstGeom>
+                  </pic:spPr>
+                </pic:pic>
+              </a:graphicData>
+            </a:graphic>
+          </wp:inline>
+        </w:drawing>
+      </w:r>
+      <w:r>
+        <w:rPr>
+          <w:noProof/>
+        </w:rPr>
+        <w:drawing>
+          <wp:inline distT="0" distB="0" distL="0" distR="0" wp14:anchorId="3B925248" wp14:editId="19C66526">
+            <wp:extent cx="6203917" cy="940279"/>
+            <wp:effectExtent l="0" t="0" r="0" b="0"/>
+            <wp:docPr id="8" name="Imagem 8"/>
+            <wp:cNvGraphicFramePr>
+              <a:graphicFrameLocks xmlns:a="http://schemas.openxmlformats.org/drawingml/2006/main" noChangeAspect="1"/>
+            </wp:cNvGraphicFramePr>
+            <a:graphic xmlns:a="http://schemas.openxmlformats.org/drawingml/2006/main">
+              <a:graphicData uri="http://schemas.openxmlformats.org/drawingml/2006/picture">
+                <pic:pic xmlns:pic="http://schemas.openxmlformats.org/drawingml/2006/picture">
+                  <pic:nvPicPr>
+                    <pic:cNvPr id="1" name=""/>
+                    <pic:cNvPicPr/>
+                  </pic:nvPicPr>
+                  <pic:blipFill>
+                    <a:blip r:embed="rId17"/>
+                    <a:stretch>
+                      <a:fillRect/>
+                    </a:stretch>
+                  </pic:blipFill>
+                  <pic:spPr>
+                    <a:xfrm>
+                      <a:off x="0" y="0"/>
+                      <a:ext cx="6322787" cy="958295"/>
+                    </a:xfrm>
+                    <a:prstGeom prst="rect">
+                      <a:avLst/>
+                    </a:prstGeom>
+                  </pic:spPr>
+                </pic:pic>
+              </a:graphicData>
+            </a:graphic>
+          </wp:inline>
+        </w:drawing>
+      </w:r>
+    </w:p>
+    <w:p>
+      <w:pPr>
+        <w:jc w:val="both"/>
+        <w:rPr>
+          <w:rStyle w:val="fontstyle01"/>
+          <w:rFonts w:ascii="Times New Roman" w:hAnsi="Times New Roman" w:cs="Times New Roman"/>
+          <w:sz w:val="24"/>
+          <w:szCs w:val="24"/>
+        </w:rPr>
+      </w:pPr>
+      <w:r>
+        <w:rPr>
+          <w:rStyle w:val="fontstyle01"/>
+          <w:rFonts w:ascii="Times New Roman" w:hAnsi="Times New Roman" w:cs="Times New Roman"/>
+          <w:sz w:val="24"/>
+          <w:szCs w:val="24"/>
+        </w:rPr>
+        <w:t>12. A prefeitura de uma cidade fez uma pesquisa entre seus habitantes, coletando dados sobre o salário e número de filhos. A prefeitura deseja saber:</w:t>
+      </w:r>
+      <w:r>
+        <w:rPr>
+          <w:rFonts w:ascii="Times New Roman" w:hAnsi="Times New Roman" w:cs="Times New Roman"/>
+          <w:color w:val="000000"/>
+          <w:sz w:val="24"/>
+          <w:szCs w:val="24"/>
+        </w:rPr>
+        <w:br/>
+      </w:r>
+      <w:r>
+        <w:rPr>
+          <w:rStyle w:val="fontstyle01"/>
+          <w:rFonts w:ascii="Times New Roman" w:hAnsi="Times New Roman" w:cs="Times New Roman"/>
+          <w:sz w:val="24"/>
+          <w:szCs w:val="24"/>
+        </w:rPr>
+        <w:t>- A média do salário da população;</w:t>
+      </w:r>
+    </w:p>
+    <w:p>
+      <w:pPr>
+        <w:jc w:val="both"/>
+        <w:rPr>
+          <w:rStyle w:val="fontstyle01"/>
+          <w:rFonts w:ascii="Times New Roman" w:hAnsi="Times New Roman" w:cs="Times New Roman"/>
+          <w:sz w:val="24"/>
+          <w:szCs w:val="24"/>
+        </w:rPr>
+      </w:pPr>
+      <w:r>
+        <w:rPr>
+          <w:rStyle w:val="fontstyle01"/>
+          <w:rFonts w:ascii="Times New Roman" w:hAnsi="Times New Roman" w:cs="Times New Roman"/>
+          <w:sz w:val="24"/>
+          <w:szCs w:val="24"/>
+        </w:rPr>
+        <w:lastRenderedPageBreak/>
+        <w:t>- A média do número de filhos;</w:t>
+      </w:r>
+    </w:p>
+    <w:p>
+      <w:pPr>
+        <w:jc w:val="both"/>
+        <w:rPr>
+          <w:rStyle w:val="fontstyle01"/>
+          <w:rFonts w:ascii="Times New Roman" w:hAnsi="Times New Roman" w:cs="Times New Roman"/>
+          <w:sz w:val="24"/>
+          <w:szCs w:val="24"/>
+        </w:rPr>
+      </w:pPr>
+      <w:r>
+        <w:rPr>
+          <w:rStyle w:val="fontstyle01"/>
+          <w:rFonts w:ascii="Times New Roman" w:hAnsi="Times New Roman" w:cs="Times New Roman"/>
+          <w:sz w:val="24"/>
+          <w:szCs w:val="24"/>
+        </w:rPr>
+        <w:t>- O maior salário;</w:t>
+      </w:r>
+    </w:p>
+    <w:p>
+      <w:pPr>
+        <w:jc w:val="both"/>
+        <w:rPr>
+          <w:rStyle w:val="fontstyle01"/>
+          <w:rFonts w:ascii="Times New Roman" w:hAnsi="Times New Roman" w:cs="Times New Roman"/>
+          <w:sz w:val="24"/>
+          <w:szCs w:val="24"/>
+        </w:rPr>
+      </w:pPr>
+      <w:r>
+        <w:rPr>
+          <w:rStyle w:val="fontstyle01"/>
+          <w:rFonts w:ascii="Times New Roman" w:hAnsi="Times New Roman" w:cs="Times New Roman"/>
+          <w:sz w:val="24"/>
+          <w:szCs w:val="24"/>
+        </w:rPr>
+        <w:t>- O percentual de pessoas com salário até R$100,00;</w:t>
+      </w:r>
+    </w:p>
+    <w:p>
+      <w:pPr>
+        <w:jc w:val="both"/>
+        <w:rPr>
+          <w:rStyle w:val="fontstyle01"/>
+          <w:rFonts w:ascii="Times New Roman" w:hAnsi="Times New Roman" w:cs="Times New Roman"/>
+          <w:sz w:val="24"/>
+          <w:szCs w:val="24"/>
+        </w:rPr>
+      </w:pPr>
+      <w:r>
+        <w:rPr>
+          <w:rStyle w:val="fontstyle01"/>
+          <w:rFonts w:ascii="Times New Roman" w:hAnsi="Times New Roman" w:cs="Times New Roman"/>
+          <w:sz w:val="24"/>
+          <w:szCs w:val="24"/>
+        </w:rPr>
+        <w:t>O final da leitura de dados se dará com a entrada de um salário negativo.</w:t>
+      </w:r>
+    </w:p>
+    <w:p>
+      <w:pPr>
+        <w:spacing w:after="0"/>
+        <w:jc w:val="both"/>
+        <w:rPr>
+          <w:rStyle w:val="fontstyle01"/>
+          <w:rFonts w:ascii="Times New Roman" w:hAnsi="Times New Roman" w:cs="Times New Roman"/>
+          <w:sz w:val="24"/>
+          <w:szCs w:val="24"/>
+        </w:rPr>
+      </w:pPr>
+      <w:r>
+        <w:rPr>
+          <w:noProof/>
+        </w:rPr>
+        <w:drawing>
+          <wp:inline distT="0" distB="0" distL="0" distR="0" wp14:anchorId="51726607" wp14:editId="29DCD4BE">
+            <wp:extent cx="5731510" cy="2829560"/>
+            <wp:effectExtent l="0" t="0" r="2540" b="8890"/>
+            <wp:docPr id="9" name="Imagem 9"/>
+            <wp:cNvGraphicFramePr>
+              <a:graphicFrameLocks xmlns:a="http://schemas.openxmlformats.org/drawingml/2006/main" noChangeAspect="1"/>
+            </wp:cNvGraphicFramePr>
+            <a:graphic xmlns:a="http://schemas.openxmlformats.org/drawingml/2006/main">
+              <a:graphicData uri="http://schemas.openxmlformats.org/drawingml/2006/picture">
+                <pic:pic xmlns:pic="http://schemas.openxmlformats.org/drawingml/2006/picture">
+                  <pic:nvPicPr>
+                    <pic:cNvPr id="1" name=""/>
+                    <pic:cNvPicPr/>
+                  </pic:nvPicPr>
+                  <pic:blipFill>
+                    <a:blip r:embed="rId18"/>
+                    <a:stretch>
+                      <a:fillRect/>
+                    </a:stretch>
+                  </pic:blipFill>
+                  <pic:spPr>
+                    <a:xfrm>
+                      <a:off x="0" y="0"/>
+                      <a:ext cx="5731510" cy="2829560"/>
+                    </a:xfrm>
+                    <a:prstGeom prst="rect">
+                      <a:avLst/>
+                    </a:prstGeom>
+                  </pic:spPr>
+                </pic:pic>
+              </a:graphicData>
+            </a:graphic>
+          </wp:inline>
+        </w:drawing>
+      </w:r>
+      <w:bookmarkStart w:id="0" w:name="_GoBack"/>
       <w:bookmarkEnd w:id="0"/>
     </w:p>
     <w:p>
@@ -1623,187 +1772,43 @@
       </w:pPr>
       <w:r>
         <w:rPr>
-          <w:rStyle w:val="fontstyle01"/>
-          <w:rFonts w:ascii="Times New Roman" w:hAnsi="Times New Roman" w:cs="Times New Roman"/>
-          <w:sz w:val="24"/>
-          <w:szCs w:val="24"/>
-        </w:rPr>
-        <w:t>11. Escreva um algoritmo que calcule a média dos números digitados pelo usuário, se</w:t>
-      </w:r>
-      <w:r>
-        <w:rPr>
-          <w:rFonts w:ascii="Times New Roman" w:hAnsi="Times New Roman" w:cs="Times New Roman"/>
-          <w:color w:val="000000"/>
-          <w:sz w:val="24"/>
-          <w:szCs w:val="24"/>
-        </w:rPr>
-        <w:br/>
-      </w:r>
-      <w:r>
-        <w:rPr>
-          <w:rStyle w:val="fontstyle01"/>
-          <w:rFonts w:ascii="Times New Roman" w:hAnsi="Times New Roman" w:cs="Times New Roman"/>
-          <w:sz w:val="24"/>
-          <w:szCs w:val="24"/>
-        </w:rPr>
-        <w:t>eles forem pares. Termine a leitura se o usuário digitar zero (0)</w:t>
-      </w:r>
-    </w:p>
-    <w:p>
-      <w:pPr>
-        <w:pStyle w:val="PargrafodaLista"/>
-        <w:jc w:val="both"/>
-        <w:rPr>
-          <w:rStyle w:val="fontstyle01"/>
-          <w:rFonts w:ascii="Times New Roman" w:hAnsi="Times New Roman" w:cs="Times New Roman"/>
-          <w:sz w:val="24"/>
-          <w:szCs w:val="24"/>
-        </w:rPr>
-      </w:pPr>
-    </w:p>
-    <w:p>
-      <w:pPr>
-        <w:jc w:val="both"/>
-        <w:rPr>
-          <w:rStyle w:val="fontstyle01"/>
-          <w:rFonts w:ascii="Times New Roman" w:hAnsi="Times New Roman" w:cs="Times New Roman"/>
-          <w:sz w:val="24"/>
-          <w:szCs w:val="24"/>
-        </w:rPr>
-      </w:pPr>
-      <w:r>
-        <w:rPr>
-          <w:rStyle w:val="fontstyle01"/>
-          <w:rFonts w:ascii="Times New Roman" w:hAnsi="Times New Roman" w:cs="Times New Roman"/>
-          <w:sz w:val="24"/>
-          <w:szCs w:val="24"/>
-        </w:rPr>
-        <w:t>12. A prefeitura de uma cidade fez uma pesquisa entre seus habitantes, coletando</w:t>
-      </w:r>
-      <w:r>
-        <w:rPr>
-          <w:rStyle w:val="fontstyle01"/>
-          <w:rFonts w:ascii="Times New Roman" w:hAnsi="Times New Roman" w:cs="Times New Roman"/>
-          <w:sz w:val="24"/>
-          <w:szCs w:val="24"/>
-        </w:rPr>
-        <w:t xml:space="preserve"> </w:t>
-      </w:r>
-      <w:r>
-        <w:rPr>
-          <w:rStyle w:val="fontstyle01"/>
-          <w:rFonts w:ascii="Times New Roman" w:hAnsi="Times New Roman" w:cs="Times New Roman"/>
-          <w:sz w:val="24"/>
-          <w:szCs w:val="24"/>
-        </w:rPr>
-        <w:t>dados sobre o salário e número de filhos. A prefeitura deseja saber:</w:t>
-      </w:r>
-      <w:r>
-        <w:rPr>
-          <w:rFonts w:ascii="Times New Roman" w:hAnsi="Times New Roman" w:cs="Times New Roman"/>
-          <w:color w:val="000000"/>
-          <w:sz w:val="24"/>
-          <w:szCs w:val="24"/>
-        </w:rPr>
-        <w:br/>
-      </w:r>
-      <w:r>
-        <w:rPr>
-          <w:rStyle w:val="fontstyle01"/>
-          <w:rFonts w:ascii="Times New Roman" w:hAnsi="Times New Roman" w:cs="Times New Roman"/>
-          <w:sz w:val="24"/>
-          <w:szCs w:val="24"/>
-        </w:rPr>
-        <w:t>- A média do salário da população;</w:t>
-      </w:r>
-    </w:p>
-    <w:p>
-      <w:pPr>
-        <w:jc w:val="both"/>
-        <w:rPr>
-          <w:rStyle w:val="fontstyle01"/>
-          <w:rFonts w:ascii="Times New Roman" w:hAnsi="Times New Roman" w:cs="Times New Roman"/>
-          <w:sz w:val="24"/>
-          <w:szCs w:val="24"/>
-        </w:rPr>
-      </w:pPr>
-      <w:r>
-        <w:rPr>
-          <w:rStyle w:val="fontstyle01"/>
-          <w:rFonts w:ascii="Times New Roman" w:hAnsi="Times New Roman" w:cs="Times New Roman"/>
-          <w:sz w:val="24"/>
-          <w:szCs w:val="24"/>
-        </w:rPr>
-        <w:t>- A média do número de filhos;</w:t>
-      </w:r>
-    </w:p>
-    <w:p>
-      <w:pPr>
-        <w:jc w:val="both"/>
-        <w:rPr>
-          <w:rStyle w:val="fontstyle01"/>
-          <w:rFonts w:ascii="Times New Roman" w:hAnsi="Times New Roman" w:cs="Times New Roman"/>
-          <w:sz w:val="24"/>
-          <w:szCs w:val="24"/>
-        </w:rPr>
-      </w:pPr>
-      <w:r>
-        <w:rPr>
-          <w:rStyle w:val="fontstyle01"/>
-          <w:rFonts w:ascii="Times New Roman" w:hAnsi="Times New Roman" w:cs="Times New Roman"/>
-          <w:sz w:val="24"/>
-          <w:szCs w:val="24"/>
-        </w:rPr>
-        <w:t>- O maior salário;</w:t>
-      </w:r>
-    </w:p>
-    <w:p>
-      <w:pPr>
-        <w:jc w:val="both"/>
-        <w:rPr>
-          <w:rStyle w:val="fontstyle01"/>
-          <w:rFonts w:ascii="Times New Roman" w:hAnsi="Times New Roman" w:cs="Times New Roman"/>
-          <w:sz w:val="24"/>
-          <w:szCs w:val="24"/>
-        </w:rPr>
-      </w:pPr>
-      <w:r>
-        <w:rPr>
-          <w:rStyle w:val="fontstyle01"/>
-          <w:rFonts w:ascii="Times New Roman" w:hAnsi="Times New Roman" w:cs="Times New Roman"/>
-          <w:sz w:val="24"/>
-          <w:szCs w:val="24"/>
-        </w:rPr>
-        <w:t>- O percentual de pessoas com salário até R$100,00</w:t>
-      </w:r>
-      <w:r>
-        <w:rPr>
-          <w:rStyle w:val="fontstyle01"/>
-          <w:rFonts w:ascii="Times New Roman" w:hAnsi="Times New Roman" w:cs="Times New Roman"/>
-          <w:sz w:val="24"/>
-          <w:szCs w:val="24"/>
-        </w:rPr>
-        <w:t>;</w:t>
-      </w:r>
-    </w:p>
-    <w:p>
-      <w:pPr>
-        <w:jc w:val="both"/>
-        <w:rPr>
-          <w:rStyle w:val="fontstyle01"/>
-          <w:rFonts w:ascii="Times New Roman" w:hAnsi="Times New Roman" w:cs="Times New Roman"/>
-          <w:sz w:val="24"/>
-          <w:szCs w:val="24"/>
-        </w:rPr>
-      </w:pPr>
-      <w:r>
-        <w:rPr>
-          <w:rStyle w:val="fontstyle01"/>
-          <w:rFonts w:ascii="Times New Roman" w:hAnsi="Times New Roman" w:cs="Times New Roman"/>
-          <w:sz w:val="24"/>
-          <w:szCs w:val="24"/>
-        </w:rPr>
-        <w:t>O final da leitura de dados se dará com a entrada de um salário negativo.</w:t>
+          <w:noProof/>
+        </w:rPr>
+        <w:drawing>
+          <wp:inline distT="0" distB="0" distL="0" distR="0" wp14:anchorId="5B5C5374" wp14:editId="63FCABD4">
+            <wp:extent cx="5731510" cy="923290"/>
+            <wp:effectExtent l="0" t="0" r="2540" b="0"/>
+            <wp:docPr id="17" name="Imagem 17"/>
+            <wp:cNvGraphicFramePr>
+              <a:graphicFrameLocks xmlns:a="http://schemas.openxmlformats.org/drawingml/2006/main" noChangeAspect="1"/>
+            </wp:cNvGraphicFramePr>
+            <a:graphic xmlns:a="http://schemas.openxmlformats.org/drawingml/2006/main">
+              <a:graphicData uri="http://schemas.openxmlformats.org/drawingml/2006/picture">
+                <pic:pic xmlns:pic="http://schemas.openxmlformats.org/drawingml/2006/picture">
+                  <pic:nvPicPr>
+                    <pic:cNvPr id="1" name=""/>
+                    <pic:cNvPicPr/>
+                  </pic:nvPicPr>
+                  <pic:blipFill>
+                    <a:blip r:embed="rId19"/>
+                    <a:stretch>
+                      <a:fillRect/>
+                    </a:stretch>
+                  </pic:blipFill>
+                  <pic:spPr>
+                    <a:xfrm>
+                      <a:off x="0" y="0"/>
+                      <a:ext cx="5731510" cy="923290"/>
+                    </a:xfrm>
+                    <a:prstGeom prst="rect">
+                      <a:avLst/>
+                    </a:prstGeom>
+                  </pic:spPr>
+                </pic:pic>
+              </a:graphicData>
+            </a:graphic>
+          </wp:inline>
+        </w:drawing>
       </w:r>
     </w:p>
     <w:sectPr>

</xml_diff>